<commit_message>
added appdiagram and dbdiagram.
</commit_message>
<xml_diff>
--- a/Docs/1. Instructions.docx
+++ b/Docs/1. Instructions.docx
@@ -4,16 +4,9 @@
   <w:body>
     <w:p>
       <w:pPr>
-        <w:rPr>
-          <w:b/>
-          <w:bCs/>
-        </w:rPr>
-      </w:pPr>
-      <w:r>
-        <w:rPr>
-          <w:b/>
-          <w:bCs/>
-        </w:rPr>
+        <w:pStyle w:val="Heading2"/>
+      </w:pPr>
+      <w:r>
         <w:t>Deploying the Application</w:t>
       </w:r>
     </w:p>
@@ -58,7 +51,21 @@
         <w:rPr>
           <w:lang w:val="en-US"/>
         </w:rPr>
-        <w:t>Change your directory to the solution folder where the docker-compose.yml is located.</w:t>
+        <w:t>Change your directory to the solution folder where the docker-</w:t>
+      </w:r>
+      <w:proofErr w:type="spellStart"/>
+      <w:r>
+        <w:rPr>
+          <w:lang w:val="en-US"/>
+        </w:rPr>
+        <w:t>compose.yml</w:t>
+      </w:r>
+      <w:proofErr w:type="spellEnd"/>
+      <w:r>
+        <w:rPr>
+          <w:lang w:val="en-US"/>
+        </w:rPr>
+        <w:t xml:space="preserve"> is located.</w:t>
       </w:r>
     </w:p>
     <w:p>
@@ -94,7 +101,21 @@
         <w:rPr>
           <w:lang w:val="en-US"/>
         </w:rPr>
-        <w:t>This should spin up api with everything it needs.</w:t>
+        <w:t xml:space="preserve">This should spin up </w:t>
+      </w:r>
+      <w:proofErr w:type="spellStart"/>
+      <w:r>
+        <w:rPr>
+          <w:lang w:val="en-US"/>
+        </w:rPr>
+        <w:t>api</w:t>
+      </w:r>
+      <w:proofErr w:type="spellEnd"/>
+      <w:r>
+        <w:rPr>
+          <w:lang w:val="en-US"/>
+        </w:rPr>
+        <w:t xml:space="preserve"> with everything it needs.</w:t>
       </w:r>
     </w:p>
     <w:p>
@@ -138,14 +159,13 @@
     </w:p>
     <w:p>
       <w:pPr>
-        <w:rPr>
-          <w:lang w:val="en-US"/>
-        </w:rPr>
-      </w:pPr>
-      <w:r>
-        <w:rPr>
-          <w:b/>
-          <w:bCs/>
+        <w:pStyle w:val="Heading2"/>
+        <w:rPr>
+          <w:lang w:val="en-US"/>
+        </w:rPr>
+      </w:pPr>
+      <w:r>
+        <w:rPr>
           <w:lang w:val="en-US"/>
         </w:rPr>
         <w:t>Using the API</w:t>
@@ -172,7 +192,21 @@
         <w:rPr>
           <w:lang w:val="en-US"/>
         </w:rPr>
-        <w:t>of the calls you would need to do the /api/auth call first to get the bearer token, copy the token as you will need it for step 2.</w:t>
+        <w:t>of the calls you would need to do the /</w:t>
+      </w:r>
+      <w:proofErr w:type="spellStart"/>
+      <w:r>
+        <w:rPr>
+          <w:lang w:val="en-US"/>
+        </w:rPr>
+        <w:t>api</w:t>
+      </w:r>
+      <w:proofErr w:type="spellEnd"/>
+      <w:r>
+        <w:rPr>
+          <w:lang w:val="en-US"/>
+        </w:rPr>
+        <w:t>/auth call first to get the bearer token, copy the token as you will need it for step 2.</w:t>
       </w:r>
     </w:p>
     <w:p>
@@ -248,7 +282,23 @@
         <w:rPr>
           <w:lang w:val="en-US"/>
         </w:rPr>
-        <w:t>, in the value box type “bearer” leave a open space and paste your bearer and hit authorize</w:t>
+        <w:t xml:space="preserve">, in the value box type “bearer” leave </w:t>
+      </w:r>
+      <w:proofErr w:type="spellStart"/>
+      <w:proofErr w:type="gramStart"/>
+      <w:r>
+        <w:rPr>
+          <w:lang w:val="en-US"/>
+        </w:rPr>
+        <w:t>a</w:t>
+      </w:r>
+      <w:proofErr w:type="spellEnd"/>
+      <w:proofErr w:type="gramEnd"/>
+      <w:r>
+        <w:rPr>
+          <w:lang w:val="en-US"/>
+        </w:rPr>
+        <w:t xml:space="preserve"> open space and paste your bearer and hit authorize</w:t>
       </w:r>
     </w:p>
     <w:p>
@@ -319,6 +369,80 @@
           <w:lang w:val="en-US"/>
         </w:rPr>
         <w:t>This will enable you to do all the calls available on the API.</w:t>
+      </w:r>
+    </w:p>
+    <w:p>
+      <w:pPr>
+        <w:pStyle w:val="Heading2"/>
+        <w:rPr>
+          <w:lang w:val="en-US"/>
+        </w:rPr>
+      </w:pPr>
+      <w:r>
+        <w:rPr>
+          <w:lang w:val="en-US"/>
+        </w:rPr>
+        <w:t>Running the application via visual studio</w:t>
+      </w:r>
+    </w:p>
+    <w:p>
+      <w:pPr>
+        <w:rPr>
+          <w:lang w:val="en-US"/>
+        </w:rPr>
+      </w:pPr>
+      <w:r>
+        <w:rPr>
+          <w:lang w:val="en-US"/>
+        </w:rPr>
+        <w:t>This should be as straight forward as hitting F5, please note though that you will need to have your start up set to docker-compose.</w:t>
+      </w:r>
+    </w:p>
+    <w:p>
+      <w:pPr>
+        <w:rPr>
+          <w:lang w:val="en-US"/>
+        </w:rPr>
+      </w:pPr>
+      <w:r>
+        <w:rPr>
+          <w:noProof/>
+        </w:rPr>
+        <w:drawing>
+          <wp:inline distT="0" distB="0" distL="0" distR="0" wp14:anchorId="65F77B2B" wp14:editId="623D04CC">
+            <wp:extent cx="5067300" cy="495300"/>
+            <wp:effectExtent l="0" t="0" r="0" b="0"/>
+            <wp:docPr id="1938008022" name="Picture 1"/>
+            <wp:cNvGraphicFramePr>
+              <a:graphicFrameLocks xmlns:a="http://schemas.openxmlformats.org/drawingml/2006/main" noChangeAspect="1"/>
+            </wp:cNvGraphicFramePr>
+            <a:graphic xmlns:a="http://schemas.openxmlformats.org/drawingml/2006/main">
+              <a:graphicData uri="http://schemas.openxmlformats.org/drawingml/2006/picture">
+                <pic:pic xmlns:pic="http://schemas.openxmlformats.org/drawingml/2006/picture">
+                  <pic:nvPicPr>
+                    <pic:cNvPr id="1938008022" name=""/>
+                    <pic:cNvPicPr/>
+                  </pic:nvPicPr>
+                  <pic:blipFill>
+                    <a:blip r:embed="rId8"/>
+                    <a:stretch>
+                      <a:fillRect/>
+                    </a:stretch>
+                  </pic:blipFill>
+                  <pic:spPr>
+                    <a:xfrm>
+                      <a:off x="0" y="0"/>
+                      <a:ext cx="5067300" cy="495300"/>
+                    </a:xfrm>
+                    <a:prstGeom prst="rect">
+                      <a:avLst/>
+                    </a:prstGeom>
+                  </pic:spPr>
+                </pic:pic>
+              </a:graphicData>
+            </a:graphic>
+          </wp:inline>
+        </w:drawing>
       </w:r>
     </w:p>
     <w:sectPr>
@@ -1096,6 +1220,50 @@
     <w:name w:val="Normal"/>
     <w:qFormat/>
   </w:style>
+  <w:style w:type="paragraph" w:styleId="Heading2">
+    <w:name w:val="heading 2"/>
+    <w:basedOn w:val="Normal"/>
+    <w:next w:val="Normal"/>
+    <w:link w:val="Heading2Char"/>
+    <w:uiPriority w:val="9"/>
+    <w:unhideWhenUsed/>
+    <w:qFormat/>
+    <w:rsid w:val="00846C46"/>
+    <w:pPr>
+      <w:keepNext/>
+      <w:keepLines/>
+      <w:spacing w:before="40" w:after="0"/>
+      <w:outlineLvl w:val="1"/>
+    </w:pPr>
+    <w:rPr>
+      <w:rFonts w:asciiTheme="majorHAnsi" w:eastAsiaTheme="majorEastAsia" w:hAnsiTheme="majorHAnsi" w:cstheme="majorBidi"/>
+      <w:color w:val="2F5496" w:themeColor="accent1" w:themeShade="BF"/>
+      <w:sz w:val="26"/>
+      <w:szCs w:val="26"/>
+    </w:rPr>
+  </w:style>
+  <w:style w:type="paragraph" w:styleId="Heading3">
+    <w:name w:val="heading 3"/>
+    <w:basedOn w:val="Normal"/>
+    <w:next w:val="Normal"/>
+    <w:link w:val="Heading3Char"/>
+    <w:uiPriority w:val="9"/>
+    <w:unhideWhenUsed/>
+    <w:qFormat/>
+    <w:rsid w:val="00846C46"/>
+    <w:pPr>
+      <w:keepNext/>
+      <w:keepLines/>
+      <w:spacing w:before="40" w:after="0"/>
+      <w:outlineLvl w:val="2"/>
+    </w:pPr>
+    <w:rPr>
+      <w:rFonts w:asciiTheme="majorHAnsi" w:eastAsiaTheme="majorEastAsia" w:hAnsiTheme="majorHAnsi" w:cstheme="majorBidi"/>
+      <w:color w:val="1F3763" w:themeColor="accent1" w:themeShade="7F"/>
+      <w:sz w:val="24"/>
+      <w:szCs w:val="24"/>
+    </w:rPr>
+  </w:style>
   <w:style w:type="character" w:default="1" w:styleId="DefaultParagraphFont">
     <w:name w:val="Default Paragraph Font"/>
     <w:uiPriority w:val="1"/>
@@ -1155,6 +1323,32 @@
     <w:rPr>
       <w:color w:val="605E5C"/>
       <w:shd w:val="clear" w:color="auto" w:fill="E1DFDD"/>
+    </w:rPr>
+  </w:style>
+  <w:style w:type="character" w:customStyle="1" w:styleId="Heading2Char">
+    <w:name w:val="Heading 2 Char"/>
+    <w:basedOn w:val="DefaultParagraphFont"/>
+    <w:link w:val="Heading2"/>
+    <w:uiPriority w:val="9"/>
+    <w:rsid w:val="00846C46"/>
+    <w:rPr>
+      <w:rFonts w:asciiTheme="majorHAnsi" w:eastAsiaTheme="majorEastAsia" w:hAnsiTheme="majorHAnsi" w:cstheme="majorBidi"/>
+      <w:color w:val="2F5496" w:themeColor="accent1" w:themeShade="BF"/>
+      <w:sz w:val="26"/>
+      <w:szCs w:val="26"/>
+    </w:rPr>
+  </w:style>
+  <w:style w:type="character" w:customStyle="1" w:styleId="Heading3Char">
+    <w:name w:val="Heading 3 Char"/>
+    <w:basedOn w:val="DefaultParagraphFont"/>
+    <w:link w:val="Heading3"/>
+    <w:uiPriority w:val="9"/>
+    <w:rsid w:val="00846C46"/>
+    <w:rPr>
+      <w:rFonts w:asciiTheme="majorHAnsi" w:eastAsiaTheme="majorEastAsia" w:hAnsiTheme="majorHAnsi" w:cstheme="majorBidi"/>
+      <w:color w:val="1F3763" w:themeColor="accent1" w:themeShade="7F"/>
+      <w:sz w:val="24"/>
+      <w:szCs w:val="24"/>
     </w:rPr>
   </w:style>
 </w:styles>

</xml_diff>